<commit_message>
Beautifying the about page and adding projects
</commit_message>
<xml_diff>
--- a/assets/files/Resume.docx
+++ b/assets/files/Resume.docx
@@ -81,7 +81,25 @@
           <w:sz w:val="20"/>
           <w:szCs w:val="20"/>
         </w:rPr>
-        <w:t xml:space="preserve"> Computer </w:t>
+        <w:t xml:space="preserve"> </w:t>
+      </w:r>
+      <w:r>
+        <w:rPr>
+          <w:rFonts w:ascii="Gentium Basic" w:hAnsi="Gentium Basic" w:cs="Times New Roman"/>
+          <w:b/>
+          <w:sz w:val="20"/>
+          <w:szCs w:val="20"/>
+        </w:rPr>
+        <w:t xml:space="preserve">Double Major </w:t>
+      </w:r>
+      <w:r>
+        <w:rPr>
+          <w:rFonts w:ascii="Gentium Basic" w:hAnsi="Gentium Basic" w:cs="Times New Roman"/>
+          <w:b/>
+          <w:sz w:val="20"/>
+          <w:szCs w:val="20"/>
+        </w:rPr>
+        <w:t xml:space="preserve">Computer </w:t>
       </w:r>
       <w:r>
         <w:rPr>
@@ -160,7 +178,23 @@
           <w:sz w:val="20"/>
           <w:szCs w:val="20"/>
         </w:rPr>
-        <w:t>GPA 3.6</w:t>
+        <w:t>GPA 3.</w:t>
+      </w:r>
+      <w:r>
+        <w:rPr>
+          <w:rFonts w:ascii="Gentium Basic" w:hAnsi="Gentium Basic" w:cs="Times New Roman"/>
+          <w:sz w:val="20"/>
+          <w:szCs w:val="20"/>
+        </w:rPr>
+        <w:t>5</w:t>
+      </w:r>
+      <w:r>
+        <w:rPr>
+          <w:rFonts w:ascii="Gentium Basic" w:hAnsi="Gentium Basic" w:cs="Times New Roman"/>
+          <w:sz w:val="20"/>
+          <w:szCs w:val="20"/>
+        </w:rPr>
+        <w:t>6</w:t>
       </w:r>
       <w:r>
         <w:rPr>
@@ -319,7 +353,25 @@
           <w:sz w:val="20"/>
           <w:szCs w:val="20"/>
         </w:rPr>
-        <w:t xml:space="preserve"> Intro. to Artificial Intelligence</w:t>
+        <w:t xml:space="preserve"> Intro. </w:t>
+      </w:r>
+      <w:proofErr w:type="gramStart"/>
+      <w:r>
+        <w:rPr>
+          <w:rFonts w:ascii="Gentium Basic" w:hAnsi="Gentium Basic" w:cs="Times New Roman"/>
+          <w:sz w:val="20"/>
+          <w:szCs w:val="20"/>
+        </w:rPr>
+        <w:t>to</w:t>
+      </w:r>
+      <w:proofErr w:type="gramEnd"/>
+      <w:r>
+        <w:rPr>
+          <w:rFonts w:ascii="Gentium Basic" w:hAnsi="Gentium Basic" w:cs="Times New Roman"/>
+          <w:sz w:val="20"/>
+          <w:szCs w:val="20"/>
+        </w:rPr>
+        <w:t xml:space="preserve"> Artificial Intelligence</w:t>
       </w:r>
       <w:r>
         <w:rPr>
@@ -410,8 +462,18 @@
           <w:b/>
           <w:sz w:val="24"/>
         </w:rPr>
-        <w:t>Skills:</w:t>
-      </w:r>
+        <w:t>Skills</w:t>
+      </w:r>
+      <w:proofErr w:type="gramStart"/>
+      <w:r>
+        <w:rPr>
+          <w:rFonts w:ascii="Gentium Basic" w:hAnsi="Gentium Basic" w:cs="Times New Roman"/>
+          <w:b/>
+          <w:sz w:val="24"/>
+        </w:rPr>
+        <w:t>:</w:t>
+      </w:r>
+      <w:proofErr w:type="gramEnd"/>
       <w:r>
         <w:rPr>
           <w:rFonts w:ascii="Gentium Basic" w:hAnsi="Gentium Basic" w:cs="Times New Roman"/>
@@ -435,7 +497,7 @@
           <w:sz w:val="20"/>
           <w:szCs w:val="20"/>
         </w:rPr>
-        <w:t xml:space="preserve"> C#, </w:t>
+        <w:t xml:space="preserve"> </w:t>
       </w:r>
       <w:r>
         <w:rPr>
@@ -451,6 +513,14 @@
           <w:sz w:val="20"/>
           <w:szCs w:val="20"/>
         </w:rPr>
+        <w:t xml:space="preserve">C#, </w:t>
+      </w:r>
+      <w:r>
+        <w:rPr>
+          <w:rFonts w:ascii="Gentium Basic" w:hAnsi="Gentium Basic" w:cs="Times New Roman"/>
+          <w:sz w:val="20"/>
+          <w:szCs w:val="20"/>
+        </w:rPr>
         <w:t>C</w:t>
       </w:r>
       <w:r>
@@ -483,7 +553,7 @@
           <w:sz w:val="20"/>
           <w:szCs w:val="20"/>
         </w:rPr>
-        <w:t xml:space="preserve">, CSS, </w:t>
+        <w:t xml:space="preserve">, </w:t>
       </w:r>
       <w:r>
         <w:rPr>
@@ -499,10 +569,24 @@
           <w:sz w:val="20"/>
           <w:szCs w:val="20"/>
         </w:rPr>
-        <w:t>, Visual Basic, Scheme</w:t>
-      </w:r>
-      <w:bookmarkStart w:id="0" w:name="_GoBack"/>
-      <w:bookmarkEnd w:id="0"/>
+        <w:t>,</w:t>
+      </w:r>
+      <w:r>
+        <w:rPr>
+          <w:rFonts w:ascii="Gentium Basic" w:hAnsi="Gentium Basic" w:cs="Times New Roman"/>
+          <w:sz w:val="20"/>
+          <w:szCs w:val="20"/>
+        </w:rPr>
+        <w:t xml:space="preserve"> HTML, CSS,</w:t>
+      </w:r>
+      <w:r>
+        <w:rPr>
+          <w:rFonts w:ascii="Gentium Basic" w:hAnsi="Gentium Basic" w:cs="Times New Roman"/>
+          <w:sz w:val="20"/>
+          <w:szCs w:val="20"/>
+        </w:rPr>
+        <w:t xml:space="preserve"> Visual Basic, Scheme</w:t>
+      </w:r>
       <w:r>
         <w:rPr>
           <w:rFonts w:ascii="Gentium Basic" w:hAnsi="Gentium Basic" w:cs="Times New Roman"/>
@@ -542,23 +626,15 @@
           <w:sz w:val="20"/>
           <w:szCs w:val="20"/>
         </w:rPr>
-        <w:t xml:space="preserve">, Unity Engine, Unreal Engine, GameMaker Studio, </w:t>
-      </w:r>
-      <w:r>
-        <w:rPr>
-          <w:rFonts w:ascii="Gentium Basic" w:hAnsi="Gentium Basic" w:cs="Times New Roman"/>
-          <w:sz w:val="20"/>
-          <w:szCs w:val="20"/>
-        </w:rPr>
-        <w:t xml:space="preserve">Microsoft </w:t>
-      </w:r>
-      <w:r>
-        <w:rPr>
-          <w:rFonts w:ascii="Gentium Basic" w:hAnsi="Gentium Basic" w:cs="Times New Roman"/>
-          <w:sz w:val="20"/>
-          <w:szCs w:val="20"/>
-        </w:rPr>
-        <w:t>(</w:t>
+        <w:t xml:space="preserve">, </w:t>
+      </w:r>
+      <w:r>
+        <w:rPr>
+          <w:rFonts w:ascii="Gentium Basic" w:hAnsi="Gentium Basic" w:cs="Times New Roman"/>
+          <w:sz w:val="20"/>
+          <w:szCs w:val="20"/>
+        </w:rPr>
+        <w:t>Microsoft (</w:t>
       </w:r>
       <w:r>
         <w:rPr>
@@ -574,39 +650,49 @@
           <w:sz w:val="20"/>
           <w:szCs w:val="20"/>
         </w:rPr>
-        <w:t>)</w:t>
-      </w:r>
-      <w:r>
-        <w:rPr>
-          <w:rFonts w:ascii="Gentium Basic" w:hAnsi="Gentium Basic" w:cs="Times New Roman"/>
-          <w:sz w:val="20"/>
-          <w:szCs w:val="20"/>
-        </w:rPr>
-        <w:t xml:space="preserve">, Google </w:t>
-      </w:r>
-      <w:r>
-        <w:rPr>
-          <w:rFonts w:ascii="Gentium Basic" w:hAnsi="Gentium Basic" w:cs="Times New Roman"/>
-          <w:sz w:val="20"/>
-          <w:szCs w:val="20"/>
-        </w:rPr>
-        <w:t>(</w:t>
-      </w:r>
-      <w:r>
-        <w:rPr>
-          <w:rFonts w:ascii="Gentium Basic" w:hAnsi="Gentium Basic" w:cs="Times New Roman"/>
-          <w:sz w:val="20"/>
-          <w:szCs w:val="20"/>
-        </w:rPr>
-        <w:t>Docs, Sheets, Slides</w:t>
-      </w:r>
-      <w:r>
-        <w:rPr>
-          <w:rFonts w:ascii="Gentium Basic" w:hAnsi="Gentium Basic" w:cs="Times New Roman"/>
-          <w:sz w:val="20"/>
-          <w:szCs w:val="20"/>
-        </w:rPr>
-        <w:t xml:space="preserve">), Adobe </w:t>
+        <w:t>),</w:t>
+      </w:r>
+      <w:r>
+        <w:rPr>
+          <w:rFonts w:ascii="Gentium Basic" w:hAnsi="Gentium Basic" w:cs="Times New Roman"/>
+          <w:sz w:val="20"/>
+          <w:szCs w:val="20"/>
+        </w:rPr>
+        <w:t xml:space="preserve"> </w:t>
+      </w:r>
+      <w:r>
+        <w:rPr>
+          <w:rFonts w:ascii="Gentium Basic" w:hAnsi="Gentium Basic" w:cs="Times New Roman"/>
+          <w:sz w:val="20"/>
+          <w:szCs w:val="20"/>
+        </w:rPr>
+        <w:t xml:space="preserve">Unity Engine, Unreal Engine, </w:t>
+      </w:r>
+      <w:proofErr w:type="spellStart"/>
+      <w:r>
+        <w:rPr>
+          <w:rFonts w:ascii="Gentium Basic" w:hAnsi="Gentium Basic" w:cs="Times New Roman"/>
+          <w:sz w:val="20"/>
+          <w:szCs w:val="20"/>
+        </w:rPr>
+        <w:t>GameMaker</w:t>
+      </w:r>
+      <w:proofErr w:type="spellEnd"/>
+      <w:r>
+        <w:rPr>
+          <w:rFonts w:ascii="Gentium Basic" w:hAnsi="Gentium Basic" w:cs="Times New Roman"/>
+          <w:sz w:val="20"/>
+          <w:szCs w:val="20"/>
+        </w:rPr>
+        <w:t xml:space="preserve"> Studio, </w:t>
+      </w:r>
+      <w:r>
+        <w:rPr>
+          <w:rFonts w:ascii="Gentium Basic" w:hAnsi="Gentium Basic" w:cs="Times New Roman"/>
+          <w:sz w:val="20"/>
+          <w:szCs w:val="20"/>
+        </w:rPr>
+        <w:t xml:space="preserve">Adobe </w:t>
       </w:r>
       <w:r>
         <w:rPr>
@@ -681,7 +767,24 @@
           <w:szCs w:val="20"/>
         </w:rPr>
         <w:br/>
-        <w:t xml:space="preserve">Working in a </w:t>
+      </w:r>
+      <w:proofErr w:type="gramStart"/>
+      <w:r>
+        <w:rPr>
+          <w:rFonts w:ascii="Gentium Basic" w:hAnsi="Gentium Basic" w:cs="Times New Roman"/>
+          <w:sz w:val="20"/>
+          <w:szCs w:val="20"/>
+        </w:rPr>
+        <w:t>Working</w:t>
+      </w:r>
+      <w:proofErr w:type="gramEnd"/>
+      <w:r>
+        <w:rPr>
+          <w:rFonts w:ascii="Gentium Basic" w:hAnsi="Gentium Basic" w:cs="Times New Roman"/>
+          <w:sz w:val="20"/>
+          <w:szCs w:val="20"/>
+        </w:rPr>
+        <w:t xml:space="preserve"> in a </w:t>
       </w:r>
       <w:r>
         <w:rPr>
@@ -729,7 +832,23 @@
           <w:sz w:val="20"/>
           <w:szCs w:val="20"/>
         </w:rPr>
-        <w:t xml:space="preserve"> Running user interviews for feedback on the direction of the project.</w:t>
+        <w:t xml:space="preserve"> Running user interviews for </w:t>
+      </w:r>
+      <w:r>
+        <w:rPr>
+          <w:rFonts w:ascii="Gentium Basic" w:hAnsi="Gentium Basic" w:cs="Times New Roman"/>
+          <w:sz w:val="20"/>
+          <w:szCs w:val="20"/>
+        </w:rPr>
+        <w:t xml:space="preserve">continued </w:t>
+      </w:r>
+      <w:r>
+        <w:rPr>
+          <w:rFonts w:ascii="Gentium Basic" w:hAnsi="Gentium Basic" w:cs="Times New Roman"/>
+          <w:sz w:val="20"/>
+          <w:szCs w:val="20"/>
+        </w:rPr>
+        <w:t>feedback on the direction of the project.</w:t>
       </w:r>
       <w:r>
         <w:rPr>
@@ -754,7 +873,25 @@
           <w:sz w:val="20"/>
           <w:szCs w:val="20"/>
         </w:rPr>
-        <w:t>, WPI, November 2017 – April 2018</w:t>
+        <w:t xml:space="preserve">, WPI, </w:t>
+      </w:r>
+      <w:proofErr w:type="gramStart"/>
+      <w:r>
+        <w:rPr>
+          <w:rFonts w:ascii="Gentium Basic" w:hAnsi="Gentium Basic" w:cs="Times New Roman"/>
+          <w:sz w:val="20"/>
+          <w:szCs w:val="20"/>
+        </w:rPr>
+        <w:t>November</w:t>
+      </w:r>
+      <w:proofErr w:type="gramEnd"/>
+      <w:r>
+        <w:rPr>
+          <w:rFonts w:ascii="Gentium Basic" w:hAnsi="Gentium Basic" w:cs="Times New Roman"/>
+          <w:sz w:val="20"/>
+          <w:szCs w:val="20"/>
+        </w:rPr>
+        <w:t xml:space="preserve"> 2017 – April 2018</w:t>
       </w:r>
       <w:r>
         <w:rPr>
@@ -952,7 +1089,25 @@
           <w:sz w:val="20"/>
           <w:szCs w:val="20"/>
         </w:rPr>
-        <w:t>pe in GameMaker Studio. Created</w:t>
+        <w:t xml:space="preserve">pe in </w:t>
+      </w:r>
+      <w:proofErr w:type="spellStart"/>
+      <w:r>
+        <w:rPr>
+          <w:rFonts w:ascii="Gentium Basic" w:hAnsi="Gentium Basic" w:cs="Times New Roman"/>
+          <w:sz w:val="20"/>
+          <w:szCs w:val="20"/>
+        </w:rPr>
+        <w:t>GameMaker</w:t>
+      </w:r>
+      <w:proofErr w:type="spellEnd"/>
+      <w:r>
+        <w:rPr>
+          <w:rFonts w:ascii="Gentium Basic" w:hAnsi="Gentium Basic" w:cs="Times New Roman"/>
+          <w:sz w:val="20"/>
+          <w:szCs w:val="20"/>
+        </w:rPr>
+        <w:t xml:space="preserve"> Studio. Created</w:t>
       </w:r>
       <w:r>
         <w:rPr>
@@ -1227,7 +1382,15 @@
           <w:sz w:val="20"/>
           <w:szCs w:val="20"/>
         </w:rPr>
-        <w:t xml:space="preserve"> students’ problems in in a timely and efficient manner.</w:t>
+        <w:t xml:space="preserve"> students’ problems in </w:t>
+      </w:r>
+      <w:r>
+        <w:rPr>
+          <w:rFonts w:ascii="Gentium Basic" w:hAnsi="Gentium Basic" w:cs="Times New Roman"/>
+          <w:sz w:val="20"/>
+          <w:szCs w:val="20"/>
+        </w:rPr>
+        <w:t>a timely and efficient manner.</w:t>
       </w:r>
       <w:r>
         <w:rPr>
@@ -1325,7 +1488,15 @@
           <w:sz w:val="20"/>
           <w:szCs w:val="20"/>
         </w:rPr>
-        <w:t xml:space="preserve"> </w:t>
+        <w:br/>
+      </w:r>
+      <w:r>
+        <w:rPr>
+          <w:rFonts w:ascii="Gentium Basic" w:hAnsi="Gentium Basic" w:cs="Times New Roman"/>
+          <w:sz w:val="20"/>
+          <w:szCs w:val="20"/>
+        </w:rPr>
+        <w:t>Inputted and managed digital inventory information. Ensured clean and understandable organization of data. Eliminated discrepancies in the information base.</w:t>
       </w:r>
       <w:r>
         <w:rPr>
@@ -1385,6 +1556,66 @@
           <w:szCs w:val="20"/>
         </w:rPr>
         <w:t>s, BHS, August 2013 – June 2016</w:t>
+      </w:r>
+      <w:r>
+        <w:rPr>
+          <w:rFonts w:ascii="Gentium Basic" w:hAnsi="Gentium Basic" w:cs="Times New Roman"/>
+          <w:sz w:val="20"/>
+          <w:szCs w:val="20"/>
+        </w:rPr>
+        <w:br/>
+      </w:r>
+      <w:r>
+        <w:rPr>
+          <w:rFonts w:ascii="Gentium Basic" w:hAnsi="Gentium Basic" w:cs="Times New Roman"/>
+          <w:b/>
+          <w:sz w:val="20"/>
+          <w:szCs w:val="20"/>
+        </w:rPr>
+        <w:t>Grill and Prep Cook</w:t>
+      </w:r>
+      <w:r>
+        <w:rPr>
+          <w:rFonts w:ascii="Gentium Basic" w:hAnsi="Gentium Basic" w:cs="Times New Roman"/>
+          <w:sz w:val="20"/>
+          <w:szCs w:val="20"/>
+        </w:rPr>
+        <w:t>, The Wharf Tavern, May 2018 – August 201</w:t>
+      </w:r>
+      <w:bookmarkStart w:id="0" w:name="_GoBack"/>
+      <w:bookmarkEnd w:id="0"/>
+      <w:r>
+        <w:rPr>
+          <w:rFonts w:ascii="Gentium Basic" w:hAnsi="Gentium Basic" w:cs="Times New Roman"/>
+          <w:sz w:val="20"/>
+          <w:szCs w:val="20"/>
+        </w:rPr>
+        <w:t>8</w:t>
+      </w:r>
+      <w:r>
+        <w:rPr>
+          <w:rFonts w:ascii="Gentium Basic" w:hAnsi="Gentium Basic" w:cs="Times New Roman"/>
+          <w:sz w:val="20"/>
+          <w:szCs w:val="20"/>
+        </w:rPr>
+        <w:br/>
+      </w:r>
+      <w:r>
+        <w:rPr>
+          <w:rFonts w:ascii="Gentium Basic" w:hAnsi="Gentium Basic" w:cs="Times New Roman"/>
+          <w:b/>
+          <w:sz w:val="20"/>
+          <w:szCs w:val="20"/>
+        </w:rPr>
+        <w:t>Customer Service Associate,</w:t>
+      </w:r>
+      <w:r>
+        <w:rPr>
+          <w:rFonts w:ascii="Gentium Basic" w:hAnsi="Gentium Basic" w:cs="Times New Roman"/>
+          <w:sz w:val="20"/>
+          <w:szCs w:val="20"/>
+        </w:rPr>
+        <w:t xml:space="preserve"> Lowe’s, May 2017 – August 2017</w:t>
       </w:r>
     </w:p>
     <w:p>
@@ -1618,14 +1849,25 @@
         </w:rPr>
         <w:br/>
       </w:r>
-      <w:r>
-        <w:rPr>
-          <w:rFonts w:ascii="Gentium Basic" w:hAnsi="Gentium Basic" w:cs="Times New Roman"/>
-          <w:b/>
-          <w:sz w:val="20"/>
-          <w:szCs w:val="20"/>
-        </w:rPr>
-        <w:t>CollabLab Makerspace</w:t>
+      <w:proofErr w:type="spellStart"/>
+      <w:r>
+        <w:rPr>
+          <w:rFonts w:ascii="Gentium Basic" w:hAnsi="Gentium Basic" w:cs="Times New Roman"/>
+          <w:b/>
+          <w:sz w:val="20"/>
+          <w:szCs w:val="20"/>
+        </w:rPr>
+        <w:t>CollabLab</w:t>
+      </w:r>
+      <w:proofErr w:type="spellEnd"/>
+      <w:r>
+        <w:rPr>
+          <w:rFonts w:ascii="Gentium Basic" w:hAnsi="Gentium Basic" w:cs="Times New Roman"/>
+          <w:b/>
+          <w:sz w:val="20"/>
+          <w:szCs w:val="20"/>
+        </w:rPr>
+        <w:t xml:space="preserve"> Makerspace</w:t>
       </w:r>
       <w:r>
         <w:rPr>
@@ -1750,6 +1992,7 @@
   <w:p>
     <w:pPr>
       <w:pStyle w:val="Header"/>
+      <w:jc w:val="center"/>
       <w:rPr>
         <w:rFonts w:ascii="Gentium Book Basic" w:hAnsi="Gentium Book Basic" w:cs="Times New Roman"/>
       </w:rPr>
@@ -1758,7 +2001,18 @@
       <w:rPr>
         <w:rFonts w:ascii="Gentium Book Basic" w:hAnsi="Gentium Book Basic" w:cs="Times New Roman"/>
       </w:rPr>
-      <w:tab/>
+      <w:t>www.abuffum.com</w:t>
+    </w:r>
+    <w:r>
+      <w:rPr>
+        <w:rFonts w:ascii="Gentium Book Basic" w:hAnsi="Gentium Book Basic" w:cs="Times New Roman"/>
+      </w:rPr>
+      <w:br/>
+    </w:r>
+    <w:r>
+      <w:rPr>
+        <w:rFonts w:ascii="Gentium Book Basic" w:hAnsi="Gentium Book Basic" w:cs="Times New Roman"/>
+      </w:rPr>
       <w:t>aabuffum@</w:t>
     </w:r>
     <w:r>
@@ -1766,31 +2020,6 @@
         <w:rFonts w:ascii="Gentium Book Basic" w:hAnsi="Gentium Book Basic" w:cs="Times New Roman"/>
       </w:rPr>
       <w:t>gmail.com</w:t>
-    </w:r>
-    <w:r>
-      <w:rPr>
-        <w:rFonts w:ascii="Gentium Book Basic" w:hAnsi="Gentium Book Basic" w:cs="Times New Roman"/>
-      </w:rPr>
-      <w:tab/>
-    </w:r>
-    <w:r>
-      <w:rPr>
-        <w:rFonts w:ascii="Gentium Book Basic" w:hAnsi="Gentium Book Basic" w:cs="Times New Roman"/>
-      </w:rPr>
-      <w:tab/>
-      <w:t>4</w:t>
-    </w:r>
-    <w:r>
-      <w:rPr>
-        <w:rFonts w:ascii="Gentium Book Basic" w:hAnsi="Gentium Book Basic" w:cs="Times New Roman"/>
-      </w:rPr>
-      <w:t>01-871-8494</w:t>
-    </w:r>
-    <w:r>
-      <w:rPr>
-        <w:rFonts w:ascii="Gentium Book Basic" w:hAnsi="Gentium Book Basic" w:cs="Times New Roman"/>
-      </w:rPr>
-      <w:tab/>
     </w:r>
   </w:p>
 </w:hdr>

</xml_diff>